<commit_message>
Update Báo cáo(Project overview).docx
</commit_message>
<xml_diff>
--- a/Báo cáo(Project overview).docx
+++ b/Báo cáo(Project overview).docx
@@ -695,8 +695,6 @@
           <w:shd w:val="clear" w:color="auto" w:fill="FFFFFF"/>
         </w:rPr>
       </w:pPr>
-      <w:bookmarkStart w:id="0" w:name="_GoBack"/>
-      <w:bookmarkEnd w:id="0"/>
     </w:p>
     <w:p>
       <w:pPr>
@@ -951,6 +949,8 @@
     <w:sdt>
       <w:sdtPr>
         <w:rPr>
+          <w:rFonts w:asciiTheme="minorHAnsi" w:eastAsiaTheme="minorHAnsi" w:hAnsiTheme="minorHAnsi" w:cstheme="minorBidi"/>
+          <w:color w:val="auto"/>
           <w:sz w:val="28"/>
           <w:szCs w:val="28"/>
         </w:rPr>
@@ -962,11 +962,9 @@
       </w:sdtPr>
       <w:sdtEndPr>
         <w:rPr>
-          <w:rFonts w:asciiTheme="minorHAnsi" w:eastAsiaTheme="minorHAnsi" w:hAnsiTheme="minorHAnsi" w:cstheme="minorBidi"/>
           <w:b/>
           <w:bCs/>
           <w:noProof/>
-          <w:color w:val="auto"/>
         </w:rPr>
       </w:sdtEndPr>
       <w:sdtContent>
@@ -986,6 +984,8 @@
           <w:r>
             <w:t>lục</w:t>
           </w:r>
+          <w:bookmarkStart w:id="0" w:name="_GoBack"/>
+          <w:bookmarkEnd w:id="0"/>
           <w:proofErr w:type="spellEnd"/>
         </w:p>
         <w:p>
@@ -1018,7 +1018,7 @@
             </w:rPr>
             <w:fldChar w:fldCharType="separate"/>
           </w:r>
-          <w:hyperlink w:anchor="_Toc60593142" w:history="1">
+          <w:hyperlink w:anchor="_Toc60602243" w:history="1">
             <w:r>
               <w:rPr>
                 <w:rStyle w:val="Hyperlink"/>
@@ -1045,7 +1045,7 @@
                 <w:noProof/>
                 <w:webHidden/>
               </w:rPr>
-              <w:instrText xml:space="preserve"> PAGEREF _Toc60593142 \h </w:instrText>
+              <w:instrText xml:space="preserve"> PAGEREF _Toc60602243 \h </w:instrText>
             </w:r>
             <w:r>
               <w:rPr>
@@ -1088,7 +1088,7 @@
               <w:sz w:val="22"/>
             </w:rPr>
           </w:pPr>
-          <w:hyperlink w:anchor="_Toc60593143" w:history="1">
+          <w:hyperlink w:anchor="_Toc60602244" w:history="1">
             <w:r>
               <w:rPr>
                 <w:rStyle w:val="Hyperlink"/>
@@ -1115,7 +1115,7 @@
                 <w:noProof/>
                 <w:webHidden/>
               </w:rPr>
-              <w:instrText xml:space="preserve"> PAGEREF _Toc60593143 \h </w:instrText>
+              <w:instrText xml:space="preserve"> PAGEREF _Toc60602244 \h </w:instrText>
             </w:r>
             <w:r>
               <w:rPr>
@@ -1158,7 +1158,7 @@
               <w:sz w:val="22"/>
             </w:rPr>
           </w:pPr>
-          <w:hyperlink w:anchor="_Toc60593144" w:history="1">
+          <w:hyperlink w:anchor="_Toc60602245" w:history="1">
             <w:r>
               <w:rPr>
                 <w:rStyle w:val="Hyperlink"/>
@@ -1185,7 +1185,7 @@
                 <w:noProof/>
                 <w:webHidden/>
               </w:rPr>
-              <w:instrText xml:space="preserve"> PAGEREF _Toc60593144 \h </w:instrText>
+              <w:instrText xml:space="preserve"> PAGEREF _Toc60602245 \h </w:instrText>
             </w:r>
             <w:r>
               <w:rPr>
@@ -1218,17 +1218,16 @@
         </w:p>
         <w:p>
           <w:pPr>
-            <w:pStyle w:val="TOC1"/>
+            <w:pStyle w:val="TOC2"/>
             <w:tabs>
               <w:tab w:val="right" w:leader="dot" w:pos="9350"/>
             </w:tabs>
             <w:rPr>
               <w:rFonts w:eastAsiaTheme="minorEastAsia"/>
               <w:noProof/>
-              <w:sz w:val="22"/>
             </w:rPr>
           </w:pPr>
-          <w:hyperlink w:anchor="_Toc60593145" w:history="1">
+          <w:hyperlink w:anchor="_Toc60602246" w:history="1">
             <w:r>
               <w:rPr>
                 <w:rStyle w:val="Hyperlink"/>
@@ -1255,7 +1254,7 @@
                 <w:noProof/>
                 <w:webHidden/>
               </w:rPr>
-              <w:instrText xml:space="preserve"> PAGEREF _Toc60593145 \h </w:instrText>
+              <w:instrText xml:space="preserve"> PAGEREF _Toc60602246 \h </w:instrText>
             </w:r>
             <w:r>
               <w:rPr>
@@ -1298,7 +1297,7 @@
               <w:sz w:val="22"/>
             </w:rPr>
           </w:pPr>
-          <w:hyperlink w:anchor="_Toc60593146" w:history="1">
+          <w:hyperlink w:anchor="_Toc60602247" w:history="1">
             <w:r>
               <w:rPr>
                 <w:rStyle w:val="Hyperlink"/>
@@ -1325,7 +1324,7 @@
                 <w:noProof/>
                 <w:webHidden/>
               </w:rPr>
-              <w:instrText xml:space="preserve"> PAGEREF _Toc60593146 \h </w:instrText>
+              <w:instrText xml:space="preserve"> PAGEREF _Toc60602247 \h </w:instrText>
             </w:r>
             <w:r>
               <w:rPr>
@@ -1358,17 +1357,16 @@
         </w:p>
         <w:p>
           <w:pPr>
-            <w:pStyle w:val="TOC1"/>
+            <w:pStyle w:val="TOC2"/>
             <w:tabs>
               <w:tab w:val="right" w:leader="dot" w:pos="9350"/>
             </w:tabs>
             <w:rPr>
               <w:rFonts w:eastAsiaTheme="minorEastAsia"/>
               <w:noProof/>
-              <w:sz w:val="22"/>
             </w:rPr>
           </w:pPr>
-          <w:hyperlink w:anchor="_Toc60593147" w:history="1">
+          <w:hyperlink w:anchor="_Toc60602248" w:history="1">
             <w:r>
               <w:rPr>
                 <w:rStyle w:val="Hyperlink"/>
@@ -1395,7 +1393,7 @@
                 <w:noProof/>
                 <w:webHidden/>
               </w:rPr>
-              <w:instrText xml:space="preserve"> PAGEREF _Toc60593147 \h </w:instrText>
+              <w:instrText xml:space="preserve"> PAGEREF _Toc60602248 \h </w:instrText>
             </w:r>
             <w:r>
               <w:rPr>
@@ -1428,23 +1426,22 @@
         </w:p>
         <w:p>
           <w:pPr>
-            <w:pStyle w:val="TOC1"/>
+            <w:pStyle w:val="TOC2"/>
             <w:tabs>
               <w:tab w:val="right" w:leader="dot" w:pos="9350"/>
             </w:tabs>
             <w:rPr>
               <w:rFonts w:eastAsiaTheme="minorEastAsia"/>
               <w:noProof/>
-              <w:sz w:val="22"/>
             </w:rPr>
           </w:pPr>
-          <w:hyperlink w:anchor="_Toc60593148" w:history="1">
+          <w:hyperlink w:anchor="_Toc60602249" w:history="1">
             <w:r>
               <w:rPr>
                 <w:rStyle w:val="Hyperlink"/>
                 <w:noProof/>
               </w:rPr>
-              <w:t>Hạn chế</w:t>
+              <w:t>Use Case của Exam 2</w:t>
             </w:r>
             <w:r>
               <w:rPr>
@@ -1465,7 +1462,7 @@
                 <w:noProof/>
                 <w:webHidden/>
               </w:rPr>
-              <w:instrText xml:space="preserve"> PAGEREF _Toc60593148 \h </w:instrText>
+              <w:instrText xml:space="preserve"> PAGEREF _Toc60602249 \h </w:instrText>
             </w:r>
             <w:r>
               <w:rPr>
@@ -1508,13 +1505,13 @@
               <w:sz w:val="22"/>
             </w:rPr>
           </w:pPr>
-          <w:hyperlink w:anchor="_Toc60593149" w:history="1">
+          <w:hyperlink w:anchor="_Toc60602250" w:history="1">
             <w:r>
               <w:rPr>
                 <w:rStyle w:val="Hyperlink"/>
                 <w:noProof/>
               </w:rPr>
-              <w:t>Quá trình làm việc</w:t>
+              <w:t>Hạn chế</w:t>
             </w:r>
             <w:r>
               <w:rPr>
@@ -1535,353 +1532,7 @@
                 <w:noProof/>
                 <w:webHidden/>
               </w:rPr>
-              <w:instrText xml:space="preserve"> PAGEREF _Toc60593149 \h </w:instrText>
-            </w:r>
-            <w:r>
-              <w:rPr>
-                <w:noProof/>
-                <w:webHidden/>
-              </w:rPr>
-            </w:r>
-            <w:r>
-              <w:rPr>
-                <w:noProof/>
-                <w:webHidden/>
-              </w:rPr>
-              <w:fldChar w:fldCharType="separate"/>
-            </w:r>
-            <w:r>
-              <w:rPr>
-                <w:noProof/>
-                <w:webHidden/>
-              </w:rPr>
-              <w:t>8</w:t>
-            </w:r>
-            <w:r>
-              <w:rPr>
-                <w:noProof/>
-                <w:webHidden/>
-              </w:rPr>
-              <w:fldChar w:fldCharType="end"/>
-            </w:r>
-          </w:hyperlink>
-        </w:p>
-        <w:p>
-          <w:pPr>
-            <w:pStyle w:val="TOC1"/>
-            <w:tabs>
-              <w:tab w:val="right" w:leader="dot" w:pos="9350"/>
-            </w:tabs>
-            <w:rPr>
-              <w:rFonts w:eastAsiaTheme="minorEastAsia"/>
-              <w:noProof/>
-              <w:sz w:val="22"/>
-            </w:rPr>
-          </w:pPr>
-          <w:hyperlink w:anchor="_Toc60593150" w:history="1">
-            <w:r>
-              <w:rPr>
-                <w:rStyle w:val="Hyperlink"/>
-                <w:noProof/>
-              </w:rPr>
-              <w:t>Danh sách các library, ngôn ngữ, phần mềm, web sử dụng</w:t>
-            </w:r>
-            <w:r>
-              <w:rPr>
-                <w:noProof/>
-                <w:webHidden/>
-              </w:rPr>
-              <w:tab/>
-            </w:r>
-            <w:r>
-              <w:rPr>
-                <w:noProof/>
-                <w:webHidden/>
-              </w:rPr>
-              <w:fldChar w:fldCharType="begin"/>
-            </w:r>
-            <w:r>
-              <w:rPr>
-                <w:noProof/>
-                <w:webHidden/>
-              </w:rPr>
-              <w:instrText xml:space="preserve"> PAGEREF _Toc60593150 \h </w:instrText>
-            </w:r>
-            <w:r>
-              <w:rPr>
-                <w:noProof/>
-                <w:webHidden/>
-              </w:rPr>
-            </w:r>
-            <w:r>
-              <w:rPr>
-                <w:noProof/>
-                <w:webHidden/>
-              </w:rPr>
-              <w:fldChar w:fldCharType="separate"/>
-            </w:r>
-            <w:r>
-              <w:rPr>
-                <w:noProof/>
-                <w:webHidden/>
-              </w:rPr>
-              <w:t>9</w:t>
-            </w:r>
-            <w:r>
-              <w:rPr>
-                <w:noProof/>
-                <w:webHidden/>
-              </w:rPr>
-              <w:fldChar w:fldCharType="end"/>
-            </w:r>
-          </w:hyperlink>
-        </w:p>
-        <w:p>
-          <w:pPr>
-            <w:pStyle w:val="TOC2"/>
-            <w:tabs>
-              <w:tab w:val="right" w:leader="dot" w:pos="9350"/>
-            </w:tabs>
-            <w:rPr>
-              <w:rFonts w:eastAsiaTheme="minorEastAsia"/>
-              <w:noProof/>
-            </w:rPr>
-          </w:pPr>
-          <w:hyperlink w:anchor="_Toc60593151" w:history="1">
-            <w:r>
-              <w:rPr>
-                <w:rStyle w:val="Hyperlink"/>
-                <w:noProof/>
-              </w:rPr>
-              <w:t>library</w:t>
-            </w:r>
-            <w:r>
-              <w:rPr>
-                <w:noProof/>
-                <w:webHidden/>
-              </w:rPr>
-              <w:tab/>
-            </w:r>
-            <w:r>
-              <w:rPr>
-                <w:noProof/>
-                <w:webHidden/>
-              </w:rPr>
-              <w:fldChar w:fldCharType="begin"/>
-            </w:r>
-            <w:r>
-              <w:rPr>
-                <w:noProof/>
-                <w:webHidden/>
-              </w:rPr>
-              <w:instrText xml:space="preserve"> PAGEREF _Toc60593151 \h </w:instrText>
-            </w:r>
-            <w:r>
-              <w:rPr>
-                <w:noProof/>
-                <w:webHidden/>
-              </w:rPr>
-            </w:r>
-            <w:r>
-              <w:rPr>
-                <w:noProof/>
-                <w:webHidden/>
-              </w:rPr>
-              <w:fldChar w:fldCharType="separate"/>
-            </w:r>
-            <w:r>
-              <w:rPr>
-                <w:noProof/>
-                <w:webHidden/>
-              </w:rPr>
-              <w:t>9</w:t>
-            </w:r>
-            <w:r>
-              <w:rPr>
-                <w:noProof/>
-                <w:webHidden/>
-              </w:rPr>
-              <w:fldChar w:fldCharType="end"/>
-            </w:r>
-          </w:hyperlink>
-        </w:p>
-        <w:p>
-          <w:pPr>
-            <w:pStyle w:val="TOC2"/>
-            <w:tabs>
-              <w:tab w:val="right" w:leader="dot" w:pos="9350"/>
-            </w:tabs>
-            <w:rPr>
-              <w:rFonts w:eastAsiaTheme="minorEastAsia"/>
-              <w:noProof/>
-            </w:rPr>
-          </w:pPr>
-          <w:hyperlink w:anchor="_Toc60593152" w:history="1">
-            <w:r>
-              <w:rPr>
-                <w:rStyle w:val="Hyperlink"/>
-                <w:noProof/>
-              </w:rPr>
-              <w:t>ngôn ngữ</w:t>
-            </w:r>
-            <w:r>
-              <w:rPr>
-                <w:noProof/>
-                <w:webHidden/>
-              </w:rPr>
-              <w:tab/>
-            </w:r>
-            <w:r>
-              <w:rPr>
-                <w:noProof/>
-                <w:webHidden/>
-              </w:rPr>
-              <w:fldChar w:fldCharType="begin"/>
-            </w:r>
-            <w:r>
-              <w:rPr>
-                <w:noProof/>
-                <w:webHidden/>
-              </w:rPr>
-              <w:instrText xml:space="preserve"> PAGEREF _Toc60593152 \h </w:instrText>
-            </w:r>
-            <w:r>
-              <w:rPr>
-                <w:noProof/>
-                <w:webHidden/>
-              </w:rPr>
-            </w:r>
-            <w:r>
-              <w:rPr>
-                <w:noProof/>
-                <w:webHidden/>
-              </w:rPr>
-              <w:fldChar w:fldCharType="separate"/>
-            </w:r>
-            <w:r>
-              <w:rPr>
-                <w:noProof/>
-                <w:webHidden/>
-              </w:rPr>
-              <w:t>9</w:t>
-            </w:r>
-            <w:r>
-              <w:rPr>
-                <w:noProof/>
-                <w:webHidden/>
-              </w:rPr>
-              <w:fldChar w:fldCharType="end"/>
-            </w:r>
-          </w:hyperlink>
-        </w:p>
-        <w:p>
-          <w:pPr>
-            <w:pStyle w:val="TOC2"/>
-            <w:tabs>
-              <w:tab w:val="right" w:leader="dot" w:pos="9350"/>
-            </w:tabs>
-            <w:rPr>
-              <w:rFonts w:eastAsiaTheme="minorEastAsia"/>
-              <w:noProof/>
-            </w:rPr>
-          </w:pPr>
-          <w:hyperlink w:anchor="_Toc60593153" w:history="1">
-            <w:r>
-              <w:rPr>
-                <w:rStyle w:val="Hyperlink"/>
-                <w:noProof/>
-              </w:rPr>
-              <w:t>phần mềm sử dụng</w:t>
-            </w:r>
-            <w:r>
-              <w:rPr>
-                <w:noProof/>
-                <w:webHidden/>
-              </w:rPr>
-              <w:tab/>
-            </w:r>
-            <w:r>
-              <w:rPr>
-                <w:noProof/>
-                <w:webHidden/>
-              </w:rPr>
-              <w:fldChar w:fldCharType="begin"/>
-            </w:r>
-            <w:r>
-              <w:rPr>
-                <w:noProof/>
-                <w:webHidden/>
-              </w:rPr>
-              <w:instrText xml:space="preserve"> PAGEREF _Toc60593153 \h </w:instrText>
-            </w:r>
-            <w:r>
-              <w:rPr>
-                <w:noProof/>
-                <w:webHidden/>
-              </w:rPr>
-            </w:r>
-            <w:r>
-              <w:rPr>
-                <w:noProof/>
-                <w:webHidden/>
-              </w:rPr>
-              <w:fldChar w:fldCharType="separate"/>
-            </w:r>
-            <w:r>
-              <w:rPr>
-                <w:noProof/>
-                <w:webHidden/>
-              </w:rPr>
-              <w:t>9</w:t>
-            </w:r>
-            <w:r>
-              <w:rPr>
-                <w:noProof/>
-                <w:webHidden/>
-              </w:rPr>
-              <w:fldChar w:fldCharType="end"/>
-            </w:r>
-          </w:hyperlink>
-        </w:p>
-        <w:p>
-          <w:pPr>
-            <w:pStyle w:val="TOC2"/>
-            <w:tabs>
-              <w:tab w:val="right" w:leader="dot" w:pos="9350"/>
-            </w:tabs>
-            <w:rPr>
-              <w:rFonts w:eastAsiaTheme="minorEastAsia"/>
-              <w:noProof/>
-            </w:rPr>
-          </w:pPr>
-          <w:hyperlink w:anchor="_Toc60593154" w:history="1">
-            <w:r>
-              <w:rPr>
-                <w:rStyle w:val="Hyperlink"/>
-                <w:noProof/>
-              </w:rPr>
-              <w:t>web</w:t>
-            </w:r>
-            <w:r>
-              <w:rPr>
-                <w:noProof/>
-                <w:webHidden/>
-              </w:rPr>
-              <w:tab/>
-            </w:r>
-            <w:r>
-              <w:rPr>
-                <w:noProof/>
-                <w:webHidden/>
-              </w:rPr>
-              <w:fldChar w:fldCharType="begin"/>
-            </w:r>
-            <w:r>
-              <w:rPr>
-                <w:noProof/>
-                <w:webHidden/>
-              </w:rPr>
-              <w:instrText xml:space="preserve"> PAGEREF _Toc60593154 \h </w:instrText>
+              <w:instrText xml:space="preserve"> PAGEREF _Toc60602250 \h </w:instrText>
             </w:r>
             <w:r>
               <w:rPr>
@@ -1914,6 +1565,422 @@
         </w:p>
         <w:p>
           <w:pPr>
+            <w:pStyle w:val="TOC1"/>
+            <w:tabs>
+              <w:tab w:val="right" w:leader="dot" w:pos="9350"/>
+            </w:tabs>
+            <w:rPr>
+              <w:rFonts w:eastAsiaTheme="minorEastAsia"/>
+              <w:noProof/>
+              <w:sz w:val="22"/>
+            </w:rPr>
+          </w:pPr>
+          <w:hyperlink w:anchor="_Toc60602251" w:history="1">
+            <w:r>
+              <w:rPr>
+                <w:rStyle w:val="Hyperlink"/>
+                <w:noProof/>
+              </w:rPr>
+              <w:t>Quá trình làm việc</w:t>
+            </w:r>
+            <w:r>
+              <w:rPr>
+                <w:noProof/>
+                <w:webHidden/>
+              </w:rPr>
+              <w:tab/>
+            </w:r>
+            <w:r>
+              <w:rPr>
+                <w:noProof/>
+                <w:webHidden/>
+              </w:rPr>
+              <w:fldChar w:fldCharType="begin"/>
+            </w:r>
+            <w:r>
+              <w:rPr>
+                <w:noProof/>
+                <w:webHidden/>
+              </w:rPr>
+              <w:instrText xml:space="preserve"> PAGEREF _Toc60602251 \h </w:instrText>
+            </w:r>
+            <w:r>
+              <w:rPr>
+                <w:noProof/>
+                <w:webHidden/>
+              </w:rPr>
+            </w:r>
+            <w:r>
+              <w:rPr>
+                <w:noProof/>
+                <w:webHidden/>
+              </w:rPr>
+              <w:fldChar w:fldCharType="separate"/>
+            </w:r>
+            <w:r>
+              <w:rPr>
+                <w:noProof/>
+                <w:webHidden/>
+              </w:rPr>
+              <w:t>10</w:t>
+            </w:r>
+            <w:r>
+              <w:rPr>
+                <w:noProof/>
+                <w:webHidden/>
+              </w:rPr>
+              <w:fldChar w:fldCharType="end"/>
+            </w:r>
+          </w:hyperlink>
+        </w:p>
+        <w:p>
+          <w:pPr>
+            <w:pStyle w:val="TOC1"/>
+            <w:tabs>
+              <w:tab w:val="right" w:leader="dot" w:pos="9350"/>
+            </w:tabs>
+            <w:rPr>
+              <w:rFonts w:eastAsiaTheme="minorEastAsia"/>
+              <w:noProof/>
+              <w:sz w:val="22"/>
+            </w:rPr>
+          </w:pPr>
+          <w:hyperlink w:anchor="_Toc60602252" w:history="1">
+            <w:r>
+              <w:rPr>
+                <w:rStyle w:val="Hyperlink"/>
+                <w:noProof/>
+              </w:rPr>
+              <w:t>Danh sách các library, ngôn ngữ, phần mềm, web sử dụng</w:t>
+            </w:r>
+            <w:r>
+              <w:rPr>
+                <w:noProof/>
+                <w:webHidden/>
+              </w:rPr>
+              <w:tab/>
+            </w:r>
+            <w:r>
+              <w:rPr>
+                <w:noProof/>
+                <w:webHidden/>
+              </w:rPr>
+              <w:fldChar w:fldCharType="begin"/>
+            </w:r>
+            <w:r>
+              <w:rPr>
+                <w:noProof/>
+                <w:webHidden/>
+              </w:rPr>
+              <w:instrText xml:space="preserve"> PAGEREF _Toc60602252 \h </w:instrText>
+            </w:r>
+            <w:r>
+              <w:rPr>
+                <w:noProof/>
+                <w:webHidden/>
+              </w:rPr>
+            </w:r>
+            <w:r>
+              <w:rPr>
+                <w:noProof/>
+                <w:webHidden/>
+              </w:rPr>
+              <w:fldChar w:fldCharType="separate"/>
+            </w:r>
+            <w:r>
+              <w:rPr>
+                <w:noProof/>
+                <w:webHidden/>
+              </w:rPr>
+              <w:t>10</w:t>
+            </w:r>
+            <w:r>
+              <w:rPr>
+                <w:noProof/>
+                <w:webHidden/>
+              </w:rPr>
+              <w:fldChar w:fldCharType="end"/>
+            </w:r>
+          </w:hyperlink>
+        </w:p>
+        <w:p>
+          <w:pPr>
+            <w:pStyle w:val="TOC2"/>
+            <w:tabs>
+              <w:tab w:val="right" w:leader="dot" w:pos="9350"/>
+            </w:tabs>
+            <w:rPr>
+              <w:rFonts w:eastAsiaTheme="minorEastAsia"/>
+              <w:noProof/>
+            </w:rPr>
+          </w:pPr>
+          <w:hyperlink w:anchor="_Toc60602253" w:history="1">
+            <w:r>
+              <w:rPr>
+                <w:rStyle w:val="Hyperlink"/>
+                <w:noProof/>
+              </w:rPr>
+              <w:t>library</w:t>
+            </w:r>
+            <w:r>
+              <w:rPr>
+                <w:noProof/>
+                <w:webHidden/>
+              </w:rPr>
+              <w:tab/>
+            </w:r>
+            <w:r>
+              <w:rPr>
+                <w:noProof/>
+                <w:webHidden/>
+              </w:rPr>
+              <w:fldChar w:fldCharType="begin"/>
+            </w:r>
+            <w:r>
+              <w:rPr>
+                <w:noProof/>
+                <w:webHidden/>
+              </w:rPr>
+              <w:instrText xml:space="preserve"> PAGEREF _Toc60602253 \h </w:instrText>
+            </w:r>
+            <w:r>
+              <w:rPr>
+                <w:noProof/>
+                <w:webHidden/>
+              </w:rPr>
+            </w:r>
+            <w:r>
+              <w:rPr>
+                <w:noProof/>
+                <w:webHidden/>
+              </w:rPr>
+              <w:fldChar w:fldCharType="separate"/>
+            </w:r>
+            <w:r>
+              <w:rPr>
+                <w:noProof/>
+                <w:webHidden/>
+              </w:rPr>
+              <w:t>11</w:t>
+            </w:r>
+            <w:r>
+              <w:rPr>
+                <w:noProof/>
+                <w:webHidden/>
+              </w:rPr>
+              <w:fldChar w:fldCharType="end"/>
+            </w:r>
+          </w:hyperlink>
+        </w:p>
+        <w:p>
+          <w:pPr>
+            <w:pStyle w:val="TOC2"/>
+            <w:tabs>
+              <w:tab w:val="right" w:leader="dot" w:pos="9350"/>
+            </w:tabs>
+            <w:rPr>
+              <w:rFonts w:eastAsiaTheme="minorEastAsia"/>
+              <w:noProof/>
+            </w:rPr>
+          </w:pPr>
+          <w:hyperlink w:anchor="_Toc60602254" w:history="1">
+            <w:r>
+              <w:rPr>
+                <w:rStyle w:val="Hyperlink"/>
+                <w:noProof/>
+              </w:rPr>
+              <w:t>ngôn ngữ</w:t>
+            </w:r>
+            <w:r>
+              <w:rPr>
+                <w:noProof/>
+                <w:webHidden/>
+              </w:rPr>
+              <w:tab/>
+            </w:r>
+            <w:r>
+              <w:rPr>
+                <w:noProof/>
+                <w:webHidden/>
+              </w:rPr>
+              <w:fldChar w:fldCharType="begin"/>
+            </w:r>
+            <w:r>
+              <w:rPr>
+                <w:noProof/>
+                <w:webHidden/>
+              </w:rPr>
+              <w:instrText xml:space="preserve"> PAGEREF _Toc60602254 \h </w:instrText>
+            </w:r>
+            <w:r>
+              <w:rPr>
+                <w:noProof/>
+                <w:webHidden/>
+              </w:rPr>
+            </w:r>
+            <w:r>
+              <w:rPr>
+                <w:noProof/>
+                <w:webHidden/>
+              </w:rPr>
+              <w:fldChar w:fldCharType="separate"/>
+            </w:r>
+            <w:r>
+              <w:rPr>
+                <w:noProof/>
+                <w:webHidden/>
+              </w:rPr>
+              <w:t>11</w:t>
+            </w:r>
+            <w:r>
+              <w:rPr>
+                <w:noProof/>
+                <w:webHidden/>
+              </w:rPr>
+              <w:fldChar w:fldCharType="end"/>
+            </w:r>
+          </w:hyperlink>
+        </w:p>
+        <w:p>
+          <w:pPr>
+            <w:pStyle w:val="TOC2"/>
+            <w:tabs>
+              <w:tab w:val="right" w:leader="dot" w:pos="9350"/>
+            </w:tabs>
+            <w:rPr>
+              <w:rFonts w:eastAsiaTheme="minorEastAsia"/>
+              <w:noProof/>
+            </w:rPr>
+          </w:pPr>
+          <w:hyperlink w:anchor="_Toc60602255" w:history="1">
+            <w:r>
+              <w:rPr>
+                <w:rStyle w:val="Hyperlink"/>
+                <w:noProof/>
+              </w:rPr>
+              <w:t>phần mềm sử dụng</w:t>
+            </w:r>
+            <w:r>
+              <w:rPr>
+                <w:noProof/>
+                <w:webHidden/>
+              </w:rPr>
+              <w:tab/>
+            </w:r>
+            <w:r>
+              <w:rPr>
+                <w:noProof/>
+                <w:webHidden/>
+              </w:rPr>
+              <w:fldChar w:fldCharType="begin"/>
+            </w:r>
+            <w:r>
+              <w:rPr>
+                <w:noProof/>
+                <w:webHidden/>
+              </w:rPr>
+              <w:instrText xml:space="preserve"> PAGEREF _Toc60602255 \h </w:instrText>
+            </w:r>
+            <w:r>
+              <w:rPr>
+                <w:noProof/>
+                <w:webHidden/>
+              </w:rPr>
+            </w:r>
+            <w:r>
+              <w:rPr>
+                <w:noProof/>
+                <w:webHidden/>
+              </w:rPr>
+              <w:fldChar w:fldCharType="separate"/>
+            </w:r>
+            <w:r>
+              <w:rPr>
+                <w:noProof/>
+                <w:webHidden/>
+              </w:rPr>
+              <w:t>11</w:t>
+            </w:r>
+            <w:r>
+              <w:rPr>
+                <w:noProof/>
+                <w:webHidden/>
+              </w:rPr>
+              <w:fldChar w:fldCharType="end"/>
+            </w:r>
+          </w:hyperlink>
+        </w:p>
+        <w:p>
+          <w:pPr>
+            <w:pStyle w:val="TOC2"/>
+            <w:tabs>
+              <w:tab w:val="right" w:leader="dot" w:pos="9350"/>
+            </w:tabs>
+            <w:rPr>
+              <w:rFonts w:eastAsiaTheme="minorEastAsia"/>
+              <w:noProof/>
+            </w:rPr>
+          </w:pPr>
+          <w:hyperlink w:anchor="_Toc60602256" w:history="1">
+            <w:r>
+              <w:rPr>
+                <w:rStyle w:val="Hyperlink"/>
+                <w:noProof/>
+              </w:rPr>
+              <w:t>web</w:t>
+            </w:r>
+            <w:r>
+              <w:rPr>
+                <w:noProof/>
+                <w:webHidden/>
+              </w:rPr>
+              <w:tab/>
+            </w:r>
+            <w:r>
+              <w:rPr>
+                <w:noProof/>
+                <w:webHidden/>
+              </w:rPr>
+              <w:fldChar w:fldCharType="begin"/>
+            </w:r>
+            <w:r>
+              <w:rPr>
+                <w:noProof/>
+                <w:webHidden/>
+              </w:rPr>
+              <w:instrText xml:space="preserve"> PAGEREF _Toc60602256 \h </w:instrText>
+            </w:r>
+            <w:r>
+              <w:rPr>
+                <w:noProof/>
+                <w:webHidden/>
+              </w:rPr>
+            </w:r>
+            <w:r>
+              <w:rPr>
+                <w:noProof/>
+                <w:webHidden/>
+              </w:rPr>
+              <w:fldChar w:fldCharType="separate"/>
+            </w:r>
+            <w:r>
+              <w:rPr>
+                <w:noProof/>
+                <w:webHidden/>
+              </w:rPr>
+              <w:t>11</w:t>
+            </w:r>
+            <w:r>
+              <w:rPr>
+                <w:noProof/>
+                <w:webHidden/>
+              </w:rPr>
+              <w:fldChar w:fldCharType="end"/>
+            </w:r>
+          </w:hyperlink>
+        </w:p>
+        <w:p>
+          <w:pPr>
             <w:rPr>
               <w:sz w:val="28"/>
               <w:szCs w:val="28"/>
@@ -1952,7 +2019,7 @@
           <w:szCs w:val="28"/>
         </w:rPr>
       </w:pPr>
-      <w:bookmarkStart w:id="1" w:name="_Toc60593142"/>
+      <w:bookmarkStart w:id="1" w:name="_Toc60602243"/>
       <w:proofErr w:type="spellStart"/>
       <w:r>
         <w:rPr>
@@ -4235,7 +4302,7 @@
           <w:szCs w:val="28"/>
         </w:rPr>
       </w:pPr>
-      <w:bookmarkStart w:id="2" w:name="_Toc60593143"/>
+      <w:bookmarkStart w:id="2" w:name="_Toc60602244"/>
       <w:r>
         <w:rPr>
           <w:sz w:val="28"/>
@@ -4269,7 +4336,7 @@
           <w:szCs w:val="28"/>
         </w:rPr>
         <w:drawing>
-          <wp:anchor distT="0" distB="0" distL="114300" distR="114300" simplePos="0" relativeHeight="251658240" behindDoc="0" locked="0" layoutInCell="1" allowOverlap="1" wp14:anchorId="1587C6C6" wp14:editId="14E15FEA">
+          <wp:anchor distT="0" distB="0" distL="114300" distR="114300" simplePos="0" relativeHeight="251658240" behindDoc="0" locked="0" layoutInCell="1" allowOverlap="1" wp14:anchorId="22269039" wp14:editId="3C77B080">
             <wp:simplePos x="0" y="0"/>
             <wp:positionH relativeFrom="column">
               <wp:posOffset>0</wp:posOffset>
@@ -4544,7 +4611,7 @@
           <w:szCs w:val="28"/>
         </w:rPr>
         <w:drawing>
-          <wp:anchor distT="0" distB="0" distL="114300" distR="114300" simplePos="0" relativeHeight="251659264" behindDoc="1" locked="0" layoutInCell="1" allowOverlap="1" wp14:anchorId="25296083" wp14:editId="3F684686">
+          <wp:anchor distT="0" distB="0" distL="114300" distR="114300" simplePos="0" relativeHeight="251659264" behindDoc="1" locked="0" layoutInCell="1" allowOverlap="1" wp14:anchorId="56BAF784" wp14:editId="5DB654B3">
             <wp:simplePos x="0" y="0"/>
             <wp:positionH relativeFrom="column">
               <wp:posOffset>0</wp:posOffset>
@@ -5026,7 +5093,7 @@
           <w:szCs w:val="28"/>
         </w:rPr>
         <w:drawing>
-          <wp:anchor distT="0" distB="0" distL="114300" distR="114300" simplePos="0" relativeHeight="251660288" behindDoc="1" locked="0" layoutInCell="1" allowOverlap="1" wp14:anchorId="1E6660B8" wp14:editId="589924BF">
+          <wp:anchor distT="0" distB="0" distL="114300" distR="114300" simplePos="0" relativeHeight="251660288" behindDoc="1" locked="0" layoutInCell="1" allowOverlap="1" wp14:anchorId="36DC3763" wp14:editId="39459B12">
             <wp:simplePos x="0" y="0"/>
             <wp:positionH relativeFrom="margin">
               <wp:posOffset>-349767</wp:posOffset>
@@ -5465,7 +5532,7 @@
           <w:szCs w:val="28"/>
         </w:rPr>
         <w:drawing>
-          <wp:anchor distT="0" distB="0" distL="114300" distR="114300" simplePos="0" relativeHeight="251665408" behindDoc="1" locked="0" layoutInCell="1" allowOverlap="1" wp14:anchorId="06238C2E" wp14:editId="1CC57D8E">
+          <wp:anchor distT="0" distB="0" distL="114300" distR="114300" simplePos="0" relativeHeight="251665408" behindDoc="1" locked="0" layoutInCell="1" allowOverlap="1" wp14:anchorId="3E5ACDAB" wp14:editId="3C90E194">
             <wp:simplePos x="0" y="0"/>
             <wp:positionH relativeFrom="margin">
               <wp:posOffset>-350328</wp:posOffset>
@@ -7682,7 +7749,7 @@
           <w:szCs w:val="28"/>
         </w:rPr>
       </w:pPr>
-      <w:bookmarkStart w:id="3" w:name="_Toc60593144"/>
+      <w:bookmarkStart w:id="3" w:name="_Toc60602245"/>
       <w:r>
         <w:rPr>
           <w:sz w:val="28"/>
@@ -7748,7 +7815,7 @@
           <w:szCs w:val="28"/>
         </w:rPr>
         <w:drawing>
-          <wp:anchor distT="0" distB="0" distL="114300" distR="114300" simplePos="0" relativeHeight="251662336" behindDoc="1" locked="0" layoutInCell="1" allowOverlap="1" wp14:anchorId="5F6E76F1" wp14:editId="2BD5EAE5">
+          <wp:anchor distT="0" distB="0" distL="114300" distR="114300" simplePos="0" relativeHeight="251662336" behindDoc="1" locked="0" layoutInCell="1" allowOverlap="1" wp14:anchorId="1D2AB70C" wp14:editId="0ABCF764">
             <wp:simplePos x="0" y="0"/>
             <wp:positionH relativeFrom="column">
               <wp:posOffset>-170121</wp:posOffset>
@@ -7889,92 +7956,48 @@
     </w:p>
     <w:p>
       <w:pPr>
-        <w:pStyle w:val="Heading1"/>
-        <w:rPr>
-          <w:sz w:val="28"/>
-          <w:szCs w:val="28"/>
-        </w:rPr>
+        <w:pStyle w:val="Heading2"/>
       </w:pPr>
-      <w:bookmarkStart w:id="4" w:name="_Toc60593145"/>
-      <w:proofErr w:type="spellStart"/>
-      <w:r>
-        <w:rPr>
-          <w:sz w:val="28"/>
-          <w:szCs w:val="28"/>
-        </w:rPr>
+      <w:bookmarkStart w:id="4" w:name="_Toc60602246"/>
+      <w:proofErr w:type="spellStart"/>
+      <w:r>
         <w:t>Cách</w:t>
       </w:r>
       <w:proofErr w:type="spellEnd"/>
       <w:r>
-        <w:rPr>
-          <w:sz w:val="28"/>
-          <w:szCs w:val="28"/>
-        </w:rPr>
-        <w:t xml:space="preserve"> </w:t>
-      </w:r>
-      <w:proofErr w:type="spellStart"/>
-      <w:r>
-        <w:rPr>
-          <w:sz w:val="28"/>
-          <w:szCs w:val="28"/>
-        </w:rPr>
+        <w:t xml:space="preserve"> </w:t>
+      </w:r>
+      <w:proofErr w:type="spellStart"/>
+      <w:r>
         <w:t>chương</w:t>
       </w:r>
       <w:proofErr w:type="spellEnd"/>
       <w:r>
-        <w:rPr>
-          <w:sz w:val="28"/>
-          <w:szCs w:val="28"/>
-        </w:rPr>
-        <w:t xml:space="preserve"> </w:t>
-      </w:r>
-      <w:proofErr w:type="spellStart"/>
-      <w:r>
-        <w:rPr>
-          <w:sz w:val="28"/>
-          <w:szCs w:val="28"/>
-        </w:rPr>
+        <w:t xml:space="preserve"> </w:t>
+      </w:r>
+      <w:proofErr w:type="spellStart"/>
+      <w:r>
         <w:t>trình</w:t>
       </w:r>
       <w:proofErr w:type="spellEnd"/>
       <w:r>
-        <w:rPr>
-          <w:sz w:val="28"/>
-          <w:szCs w:val="28"/>
-        </w:rPr>
-        <w:t xml:space="preserve"> </w:t>
-      </w:r>
-      <w:proofErr w:type="spellStart"/>
-      <w:r>
-        <w:rPr>
-          <w:sz w:val="28"/>
-          <w:szCs w:val="28"/>
-        </w:rPr>
+        <w:t xml:space="preserve"> </w:t>
+      </w:r>
+      <w:proofErr w:type="spellStart"/>
+      <w:r>
         <w:t>hoạt</w:t>
       </w:r>
       <w:proofErr w:type="spellEnd"/>
       <w:r>
-        <w:rPr>
-          <w:sz w:val="28"/>
-          <w:szCs w:val="28"/>
-        </w:rPr>
-        <w:t xml:space="preserve"> </w:t>
-      </w:r>
-      <w:proofErr w:type="spellStart"/>
-      <w:r>
-        <w:rPr>
-          <w:sz w:val="28"/>
-          <w:szCs w:val="28"/>
-        </w:rPr>
+        <w:t xml:space="preserve"> </w:t>
+      </w:r>
+      <w:proofErr w:type="spellStart"/>
+      <w:r>
         <w:t>động</w:t>
       </w:r>
       <w:bookmarkEnd w:id="4"/>
       <w:proofErr w:type="spellEnd"/>
       <w:r>
-        <w:rPr>
-          <w:sz w:val="28"/>
-          <w:szCs w:val="28"/>
-        </w:rPr>
         <w:t xml:space="preserve"> </w:t>
       </w:r>
     </w:p>
@@ -9720,12 +9743,13 @@
           <w:szCs w:val="28"/>
         </w:rPr>
       </w:pPr>
-      <w:bookmarkStart w:id="5" w:name="_Toc60593146"/>
-      <w:r>
-        <w:rPr>
-          <w:sz w:val="28"/>
-          <w:szCs w:val="28"/>
-        </w:rPr>
+      <w:bookmarkStart w:id="5" w:name="_Toc60602247"/>
+      <w:r>
+        <w:rPr>
+          <w:sz w:val="28"/>
+          <w:szCs w:val="28"/>
+        </w:rPr>
+        <w:lastRenderedPageBreak/>
         <w:t>Exam2 model creating</w:t>
       </w:r>
       <w:bookmarkEnd w:id="5"/>
@@ -9745,7 +9769,7 @@
           <w:szCs w:val="28"/>
         </w:rPr>
         <w:drawing>
-          <wp:anchor distT="0" distB="0" distL="114300" distR="114300" simplePos="0" relativeHeight="251666432" behindDoc="1" locked="0" layoutInCell="1" allowOverlap="1" wp14:anchorId="48A129E2" wp14:editId="69D0A302">
+          <wp:anchor distT="0" distB="0" distL="114300" distR="114300" simplePos="0" relativeHeight="251666432" behindDoc="1" locked="0" layoutInCell="1" allowOverlap="1" wp14:anchorId="0E6B7B5E" wp14:editId="4C6875ED">
             <wp:simplePos x="0" y="0"/>
             <wp:positionH relativeFrom="margin">
               <wp:align>center</wp:align>
@@ -9958,83 +9982,43 @@
     </w:p>
     <w:p>
       <w:pPr>
-        <w:pStyle w:val="Heading1"/>
-        <w:rPr>
-          <w:sz w:val="28"/>
-          <w:szCs w:val="28"/>
-        </w:rPr>
+        <w:pStyle w:val="Heading2"/>
       </w:pPr>
-      <w:bookmarkStart w:id="6" w:name="_Toc60593147"/>
-      <w:proofErr w:type="spellStart"/>
-      <w:r>
-        <w:rPr>
-          <w:sz w:val="28"/>
-          <w:szCs w:val="28"/>
-        </w:rPr>
+      <w:bookmarkStart w:id="6" w:name="_Toc60602248"/>
+      <w:proofErr w:type="spellStart"/>
+      <w:r>
         <w:t>Cách</w:t>
       </w:r>
       <w:proofErr w:type="spellEnd"/>
       <w:r>
-        <w:rPr>
-          <w:sz w:val="28"/>
-          <w:szCs w:val="28"/>
-        </w:rPr>
-        <w:t xml:space="preserve"> </w:t>
-      </w:r>
-      <w:proofErr w:type="spellStart"/>
-      <w:r>
-        <w:rPr>
-          <w:sz w:val="28"/>
-          <w:szCs w:val="28"/>
-        </w:rPr>
+        <w:t xml:space="preserve"> </w:t>
+      </w:r>
+      <w:proofErr w:type="spellStart"/>
+      <w:r>
         <w:t>chương</w:t>
       </w:r>
       <w:proofErr w:type="spellEnd"/>
       <w:r>
-        <w:rPr>
-          <w:sz w:val="28"/>
-          <w:szCs w:val="28"/>
-        </w:rPr>
-        <w:t xml:space="preserve"> </w:t>
-      </w:r>
-      <w:proofErr w:type="spellStart"/>
-      <w:r>
-        <w:rPr>
-          <w:sz w:val="28"/>
-          <w:szCs w:val="28"/>
-        </w:rPr>
+        <w:t xml:space="preserve"> </w:t>
+      </w:r>
+      <w:proofErr w:type="spellStart"/>
+      <w:r>
         <w:t>trình</w:t>
       </w:r>
       <w:proofErr w:type="spellEnd"/>
       <w:r>
-        <w:rPr>
-          <w:sz w:val="28"/>
-          <w:szCs w:val="28"/>
-        </w:rPr>
-        <w:t xml:space="preserve"> </w:t>
-      </w:r>
-      <w:proofErr w:type="spellStart"/>
-      <w:r>
-        <w:rPr>
-          <w:sz w:val="28"/>
-          <w:szCs w:val="28"/>
-        </w:rPr>
+        <w:t xml:space="preserve"> </w:t>
+      </w:r>
+      <w:proofErr w:type="spellStart"/>
+      <w:r>
         <w:t>hoạt</w:t>
       </w:r>
       <w:proofErr w:type="spellEnd"/>
       <w:r>
-        <w:rPr>
-          <w:sz w:val="28"/>
-          <w:szCs w:val="28"/>
-        </w:rPr>
-        <w:t xml:space="preserve"> </w:t>
-      </w:r>
-      <w:proofErr w:type="spellStart"/>
-      <w:r>
-        <w:rPr>
-          <w:sz w:val="28"/>
-          <w:szCs w:val="28"/>
-        </w:rPr>
+        <w:t xml:space="preserve"> </w:t>
+      </w:r>
+      <w:proofErr w:type="spellStart"/>
+      <w:r>
         <w:t>động</w:t>
       </w:r>
       <w:bookmarkEnd w:id="6"/>
@@ -10061,7 +10045,6 @@
           <w:sz w:val="28"/>
           <w:szCs w:val="28"/>
         </w:rPr>
-        <w:lastRenderedPageBreak/>
         <w:t>Hoạt</w:t>
       </w:r>
       <w:proofErr w:type="spellEnd"/>
@@ -10582,6 +10565,7 @@
           <w:sz w:val="28"/>
           <w:szCs w:val="28"/>
         </w:rPr>
+        <w:lastRenderedPageBreak/>
         <w:t>Người</w:t>
       </w:r>
       <w:proofErr w:type="spellEnd"/>
@@ -11879,7 +11863,7 @@
           <w:szCs w:val="28"/>
         </w:rPr>
         <w:drawing>
-          <wp:inline distT="0" distB="0" distL="0" distR="0" wp14:anchorId="040A70C0" wp14:editId="1F94343E">
+          <wp:inline distT="0" distB="0" distL="0" distR="0" wp14:anchorId="5E80E873" wp14:editId="12627E70">
             <wp:extent cx="2533650" cy="2162175"/>
             <wp:effectExtent l="0" t="0" r="0" b="9525"/>
             <wp:docPr id="9" name="Picture 9"/>
@@ -14438,7 +14422,6 @@
           <w:sz w:val="28"/>
           <w:szCs w:val="28"/>
         </w:rPr>
-        <w:lastRenderedPageBreak/>
         <w:t xml:space="preserve">Update: </w:t>
       </w:r>
       <w:proofErr w:type="spellStart"/>
@@ -14656,6 +14639,7 @@
           <w:sz w:val="28"/>
           <w:szCs w:val="28"/>
         </w:rPr>
+        <w:lastRenderedPageBreak/>
         <w:t>Khi</w:t>
       </w:r>
       <w:proofErr w:type="spellEnd"/>
@@ -15861,6 +15845,148 @@
         </w:rPr>
         <w:t xml:space="preserve"> axis helper</w:t>
       </w:r>
+    </w:p>
+    <w:p>
+      <w:pPr>
+        <w:rPr>
+          <w:sz w:val="28"/>
+          <w:szCs w:val="28"/>
+        </w:rPr>
+      </w:pPr>
+    </w:p>
+    <w:p>
+      <w:pPr>
+        <w:rPr>
+          <w:sz w:val="28"/>
+          <w:szCs w:val="28"/>
+        </w:rPr>
+      </w:pPr>
+    </w:p>
+    <w:p>
+      <w:pPr>
+        <w:pStyle w:val="Heading2"/>
+      </w:pPr>
+      <w:bookmarkStart w:id="7" w:name="_Toc60602249"/>
+      <w:r>
+        <w:t xml:space="preserve">Use Case </w:t>
+      </w:r>
+      <w:proofErr w:type="spellStart"/>
+      <w:r>
+        <w:t>của</w:t>
+      </w:r>
+      <w:proofErr w:type="spellEnd"/>
+      <w:r>
+        <w:t xml:space="preserve"> Exam 2</w:t>
+      </w:r>
+      <w:bookmarkEnd w:id="7"/>
+    </w:p>
+    <w:p>
+      <w:pPr>
+        <w:rPr>
+          <w:sz w:val="28"/>
+          <w:szCs w:val="28"/>
+        </w:rPr>
+      </w:pPr>
+      <w:r>
+        <w:rPr>
+          <w:sz w:val="28"/>
+          <w:szCs w:val="28"/>
+        </w:rPr>
+        <w:br w:type="page"/>
+      </w:r>
+    </w:p>
+    <w:p>
+      <w:pPr>
+        <w:rPr>
+          <w:sz w:val="28"/>
+          <w:szCs w:val="28"/>
+        </w:rPr>
+      </w:pPr>
+      <w:r>
+        <w:rPr>
+          <w:noProof/>
+          <w:sz w:val="28"/>
+          <w:szCs w:val="28"/>
+        </w:rPr>
+        <w:lastRenderedPageBreak/>
+        <w:drawing>
+          <wp:anchor distT="0" distB="0" distL="114300" distR="114300" simplePos="0" relativeHeight="251667456" behindDoc="1" locked="0" layoutInCell="1" allowOverlap="1" wp14:anchorId="67994F6C" wp14:editId="7F88E009">
+            <wp:simplePos x="0" y="0"/>
+            <wp:positionH relativeFrom="margin">
+              <wp:align>right</wp:align>
+            </wp:positionH>
+            <wp:positionV relativeFrom="paragraph">
+              <wp:posOffset>-233680</wp:posOffset>
+            </wp:positionV>
+            <wp:extent cx="6543315" cy="8160763"/>
+            <wp:effectExtent l="0" t="0" r="0" b="0"/>
+            <wp:wrapNone/>
+            <wp:docPr id="8" name="Picture 8" descr="C:\Users\admin\Downloads\Blank diagram (1).png"/>
+            <wp:cNvGraphicFramePr>
+              <a:graphicFrameLocks xmlns:a="http://schemas.openxmlformats.org/drawingml/2006/main" noChangeAspect="1"/>
+            </wp:cNvGraphicFramePr>
+            <a:graphic xmlns:a="http://schemas.openxmlformats.org/drawingml/2006/main">
+              <a:graphicData uri="http://schemas.openxmlformats.org/drawingml/2006/picture">
+                <pic:pic xmlns:pic="http://schemas.openxmlformats.org/drawingml/2006/picture">
+                  <pic:nvPicPr>
+                    <pic:cNvPr id="0" name="Picture 2" descr="C:\Users\admin\Downloads\Blank diagram (1).png"/>
+                    <pic:cNvPicPr>
+                      <a:picLocks noChangeAspect="1" noChangeArrowheads="1"/>
+                    </pic:cNvPicPr>
+                  </pic:nvPicPr>
+                  <pic:blipFill>
+                    <a:blip r:embed="rId15" cstate="print">
+                      <a:extLst>
+                        <a:ext uri="{28A0092B-C50C-407E-A947-70E740481C1C}">
+                          <a14:useLocalDpi xmlns:a14="http://schemas.microsoft.com/office/drawing/2010/main" val="0"/>
+                        </a:ext>
+                      </a:extLst>
+                    </a:blip>
+                    <a:srcRect/>
+                    <a:stretch>
+                      <a:fillRect/>
+                    </a:stretch>
+                  </pic:blipFill>
+                  <pic:spPr bwMode="auto">
+                    <a:xfrm>
+                      <a:off x="0" y="0"/>
+                      <a:ext cx="6543315" cy="8160763"/>
+                    </a:xfrm>
+                    <a:prstGeom prst="rect">
+                      <a:avLst/>
+                    </a:prstGeom>
+                    <a:noFill/>
+                    <a:ln>
+                      <a:noFill/>
+                    </a:ln>
+                  </pic:spPr>
+                </pic:pic>
+              </a:graphicData>
+            </a:graphic>
+            <wp14:sizeRelH relativeFrom="margin">
+              <wp14:pctWidth>0</wp14:pctWidth>
+            </wp14:sizeRelH>
+            <wp14:sizeRelV relativeFrom="margin">
+              <wp14:pctHeight>0</wp14:pctHeight>
+            </wp14:sizeRelV>
+          </wp:anchor>
+        </w:drawing>
+      </w:r>
+      <w:r>
+        <w:rPr>
+          <w:sz w:val="28"/>
+          <w:szCs w:val="28"/>
+        </w:rPr>
+        <w:br w:type="page"/>
+      </w:r>
+    </w:p>
+    <w:p>
+      <w:pPr>
+        <w:rPr>
+          <w:sz w:val="28"/>
+          <w:szCs w:val="28"/>
+        </w:rPr>
+      </w:pPr>
     </w:p>
     <w:p>
       <w:pPr>
@@ -15874,7 +16000,7 @@
       <w:pPr>
         <w:pStyle w:val="Heading1"/>
       </w:pPr>
-      <w:bookmarkStart w:id="7" w:name="_Toc60593148"/>
+      <w:bookmarkStart w:id="8" w:name="_Toc60602250"/>
       <w:proofErr w:type="spellStart"/>
       <w:r>
         <w:t>Hạn</w:t>
@@ -15887,7 +16013,7 @@
       <w:r>
         <w:t>chế</w:t>
       </w:r>
-      <w:bookmarkEnd w:id="7"/>
+      <w:bookmarkEnd w:id="8"/>
       <w:proofErr w:type="spellEnd"/>
     </w:p>
     <w:p>
@@ -16982,7 +17108,7 @@
           <w:szCs w:val="28"/>
         </w:rPr>
       </w:pPr>
-      <w:bookmarkStart w:id="8" w:name="_Toc60593149"/>
+      <w:bookmarkStart w:id="9" w:name="_Toc60602251"/>
       <w:proofErr w:type="spellStart"/>
       <w:r>
         <w:rPr>
@@ -17039,7 +17165,7 @@
         </w:rPr>
         <w:t>việc</w:t>
       </w:r>
-      <w:bookmarkEnd w:id="8"/>
+      <w:bookmarkEnd w:id="9"/>
       <w:proofErr w:type="spellEnd"/>
     </w:p>
     <w:p>
@@ -18018,7 +18144,6 @@
           <w:sz w:val="28"/>
           <w:szCs w:val="28"/>
         </w:rPr>
-        <w:lastRenderedPageBreak/>
         <w:t>Tuần</w:t>
       </w:r>
       <w:proofErr w:type="spellEnd"/>
@@ -18694,7 +18819,7 @@
           <w:szCs w:val="28"/>
         </w:rPr>
       </w:pPr>
-      <w:bookmarkStart w:id="9" w:name="_Toc60593150"/>
+      <w:bookmarkStart w:id="10" w:name="_Toc60602252"/>
       <w:proofErr w:type="spellStart"/>
       <w:r>
         <w:rPr>
@@ -18831,7 +18956,7 @@
         </w:rPr>
         <w:t>dụng</w:t>
       </w:r>
-      <w:bookmarkEnd w:id="9"/>
+      <w:bookmarkEnd w:id="10"/>
       <w:proofErr w:type="spellEnd"/>
     </w:p>
     <w:p>
@@ -18850,15 +18975,16 @@
           <w:szCs w:val="28"/>
         </w:rPr>
       </w:pPr>
-      <w:bookmarkStart w:id="10" w:name="_Toc60593151"/>
-      <w:r>
-        <w:rPr>
-          <w:sz w:val="28"/>
-          <w:szCs w:val="28"/>
-        </w:rPr>
+      <w:bookmarkStart w:id="11" w:name="_Toc60602253"/>
+      <w:r>
+        <w:rPr>
+          <w:sz w:val="28"/>
+          <w:szCs w:val="28"/>
+        </w:rPr>
+        <w:lastRenderedPageBreak/>
         <w:t>library</w:t>
       </w:r>
-      <w:bookmarkEnd w:id="10"/>
+      <w:bookmarkEnd w:id="11"/>
     </w:p>
     <w:p>
       <w:pPr>
@@ -18966,7 +19092,7 @@
           <w:szCs w:val="28"/>
         </w:rPr>
       </w:pPr>
-      <w:bookmarkStart w:id="11" w:name="_Toc60593152"/>
+      <w:bookmarkStart w:id="12" w:name="_Toc60602254"/>
       <w:proofErr w:type="spellStart"/>
       <w:r>
         <w:rPr>
@@ -18991,7 +19117,7 @@
         </w:rPr>
         <w:t>ngữ</w:t>
       </w:r>
-      <w:bookmarkEnd w:id="11"/>
+      <w:bookmarkEnd w:id="12"/>
       <w:proofErr w:type="spellEnd"/>
     </w:p>
     <w:p>
@@ -19040,7 +19166,7 @@
           <w:szCs w:val="28"/>
         </w:rPr>
       </w:pPr>
-      <w:bookmarkStart w:id="12" w:name="_Toc60593153"/>
+      <w:bookmarkStart w:id="13" w:name="_Toc60602255"/>
       <w:proofErr w:type="spellStart"/>
       <w:r>
         <w:rPr>
@@ -19097,7 +19223,7 @@
         </w:rPr>
         <w:t>dụng</w:t>
       </w:r>
-      <w:bookmarkEnd w:id="12"/>
+      <w:bookmarkEnd w:id="13"/>
       <w:proofErr w:type="spellEnd"/>
     </w:p>
     <w:p>
@@ -19178,16 +19304,15 @@
           <w:szCs w:val="28"/>
         </w:rPr>
       </w:pPr>
-      <w:bookmarkStart w:id="13" w:name="_Toc60593154"/>
-      <w:r>
-        <w:rPr>
-          <w:sz w:val="28"/>
-          <w:szCs w:val="28"/>
-        </w:rPr>
-        <w:lastRenderedPageBreak/>
+      <w:bookmarkStart w:id="14" w:name="_Toc60602256"/>
+      <w:r>
+        <w:rPr>
+          <w:sz w:val="28"/>
+          <w:szCs w:val="28"/>
+        </w:rPr>
         <w:t>web</w:t>
       </w:r>
-      <w:bookmarkEnd w:id="13"/>
+      <w:bookmarkEnd w:id="14"/>
     </w:p>
     <w:p>
       <w:pPr>
@@ -19204,7 +19329,7 @@
           <w:szCs w:val="28"/>
         </w:rPr>
       </w:pPr>
-      <w:hyperlink r:id="rId15" w:history="1">
+      <w:hyperlink r:id="rId16" w:history="1">
         <w:r>
           <w:rPr>
             <w:rStyle w:val="Hyperlink"/>
@@ -19222,7 +19347,7 @@
           <w:szCs w:val="28"/>
         </w:rPr>
       </w:pPr>
-      <w:hyperlink r:id="rId16" w:history="1">
+      <w:hyperlink r:id="rId17" w:history="1">
         <w:r>
           <w:rPr>
             <w:rStyle w:val="Hyperlink"/>
@@ -19240,7 +19365,7 @@
           <w:szCs w:val="28"/>
         </w:rPr>
       </w:pPr>
-      <w:hyperlink r:id="rId17" w:history="1">
+      <w:hyperlink r:id="rId18" w:history="1">
         <w:r>
           <w:rPr>
             <w:rStyle w:val="Hyperlink"/>
@@ -19258,7 +19383,7 @@
           <w:szCs w:val="28"/>
         </w:rPr>
       </w:pPr>
-      <w:hyperlink r:id="rId18" w:history="1">
+      <w:hyperlink r:id="rId19" w:history="1">
         <w:r>
           <w:rPr>
             <w:rStyle w:val="Hyperlink"/>
@@ -19278,7 +19403,7 @@
       </w:pPr>
     </w:p>
     <w:sectPr>
-      <w:footerReference w:type="default" r:id="rId19"/>
+      <w:footerReference w:type="default" r:id="rId20"/>
       <w:pgSz w:w="12240" w:h="15840"/>
       <w:pgMar w:top="1440" w:right="1440" w:bottom="1440" w:left="1440" w:header="720" w:footer="720" w:gutter="0"/>
       <w:pgBorders w:display="firstPage" w:offsetFrom="page">
@@ -19408,7 +19533,7 @@
         <w:noProof/>
         <w:color w:val="5B9BD5" w:themeColor="accent1"/>
       </w:rPr>
-      <w:t>10</w:t>
+      <w:t>11</w:t>
     </w:r>
     <w:r>
       <w:rPr>
@@ -19890,6 +20015,7 @@
   <w:style w:type="character" w:default="1" w:styleId="DefaultParagraphFont">
     <w:name w:val="Default Paragraph Font"/>
     <w:uiPriority w:val="1"/>
+    <w:semiHidden/>
     <w:unhideWhenUsed/>
   </w:style>
   <w:style w:type="table" w:default="1" w:styleId="TableNormal">
@@ -20303,7 +20429,7 @@
 </file>
 
 <file path=customXml/itemProps1.xml><?xml version="1.0" encoding="utf-8"?>
-<ds:datastoreItem xmlns:ds="http://schemas.openxmlformats.org/officeDocument/2006/customXml" ds:itemID="{EA0CDA83-57FF-4E01-B33C-496FACD18DC5}">
+<ds:datastoreItem xmlns:ds="http://schemas.openxmlformats.org/officeDocument/2006/customXml" ds:itemID="{FC174B05-4097-49F2-B0A2-0C35A40C8C44}">
   <ds:schemaRefs>
     <ds:schemaRef ds:uri="http://schemas.openxmlformats.org/officeDocument/2006/bibliography"/>
   </ds:schemaRefs>

</xml_diff>